<commit_message>
Added On/Off flags in objects and removed drawstruc class. Also general tidying.
</commit_message>
<xml_diff>
--- a/setup_resources/kinereach c++ manual.docx
+++ b/setup_resources/kinereach c++ manual.docx
@@ -2014,6 +2014,28 @@
       </w:r>
     </w:p>
     <w:p/>
+    <w:p>
+      <w:r>
+        <w:lastRenderedPageBreak/>
+        <w:t>Note, when running a new project for the first time, Visual Studio automatically creates a folder where the compiled executable is stored. Currently, a copy of all the .DLL files also need to exist within this folder (typically, “Debug”). Thus, when compiling for the very first time a linker error may occur. To resolve this, simply copy all .DLL files into the Debug folder; a copy of the necessary files can be found in .\</w:t>
+      </w:r>
+      <w:proofErr w:type="spellStart"/>
+      <w:r>
+        <w:t>setup_resources</w:t>
+      </w:r>
+      <w:proofErr w:type="spellEnd"/>
+      <w:r>
+        <w:t>\</w:t>
+      </w:r>
+      <w:proofErr w:type="spellStart"/>
+      <w:r>
+        <w:t>dlls_for_executable_folder</w:t>
+      </w:r>
+      <w:proofErr w:type="spellEnd"/>
+      <w:r>
+        <w:t xml:space="preserve">\  </w:t>
+      </w:r>
+    </w:p>
     <w:p/>
     <w:p/>
     <w:p/>
@@ -2272,6 +2294,7 @@
           <w:b/>
           <w:sz w:val="24"/>
         </w:rPr>
+        <w:lastRenderedPageBreak/>
         <w:t>1.4 Data recording</w:t>
       </w:r>
     </w:p>
@@ -2286,11 +2309,7 @@
       </w:r>
       <w:proofErr w:type="spellEnd"/>
       <w:r>
-        <w:t xml:space="preserve">, and are parsed such that each file contains data from one reach, defined as movement from the start target outward and </w:t>
-      </w:r>
-      <w:r>
-        <w:lastRenderedPageBreak/>
-        <w:t xml:space="preserve">then back to the start position. Each data file is identified with both a time stamp and a name indicating the trial number whose data is recorded in that file. Once the hand moves into the start position for the first time, data recording begins; henceforth, no data points are actually discarded (that is, if the data streams were appended they would represent the entirety of the block; the end of each data file is contiguous with the start of the next data file). Note that it is important to update the data path specified in </w:t>
+        <w:t xml:space="preserve">, and are parsed such that each file contains data from one reach, defined as movement from the start target outward and then back to the start position. Each data file is identified with both a time stamp and a name indicating the trial number whose data is recorded in that file. Once the hand moves into the start position for the first time, data recording begins; henceforth, no data points are actually discarded (that is, if the data streams were appended they would represent the entirety of the block; the end of each data file is contiguous with the start of the next data file). Note that it is important to update the data path specified in </w:t>
       </w:r>
       <w:proofErr w:type="spellStart"/>
       <w:r>
@@ -2473,7 +2492,11 @@
         <w:t>the computer. The following</w:t>
       </w:r>
       <w:r>
-        <w:t xml:space="preserve"> steps should ease this process. Note, these steps are only applicable to the Flock of Birds system. The </w:t>
+        <w:t xml:space="preserve"> steps should ease this </w:t>
+      </w:r>
+      <w:r>
+        <w:lastRenderedPageBreak/>
+        <w:t xml:space="preserve">process. Note, these steps are only applicable to the Flock of Birds system. The </w:t>
       </w:r>
       <w:proofErr w:type="spellStart"/>
       <w:r>
@@ -2501,7 +2524,6 @@
     <w:p/>
     <w:p>
       <w:r>
-        <w:lastRenderedPageBreak/>
         <w:t>First</w:t>
       </w:r>
       <w:r>
@@ -3199,7 +3221,6 @@
     <w:p/>
     <w:p>
       <w:r>
-        <w:lastRenderedPageBreak/>
         <w:t xml:space="preserve">The numbers in the right figure correspond to the order in which the cross-marks should be visited during the calibration.  Suspend the plumb bob from a cross. Then, line up the left-hand </w:t>
       </w:r>
       <w:r>
@@ -17574,6 +17595,7 @@
   <w:style w:type="character" w:default="1" w:styleId="DefaultParagraphFont">
     <w:name w:val="Default Paragraph Font"/>
     <w:uiPriority w:val="1"/>
+    <w:semiHidden/>
     <w:unhideWhenUsed/>
   </w:style>
   <w:style w:type="table" w:default="1" w:styleId="TableNormal">

</xml_diff>